<commit_message>
Paquetes Measure y Explain Bias, carpeta y comprimido
</commit_message>
<xml_diff>
--- a/01.Measure_Bias/01.Measure Bias Package Documentation.docx
+++ b/01.Measure_Bias/01.Measure Bias Package Documentation.docx
@@ -1480,6 +1480,7 @@
                 <w:lang w:val="en-GB"/>
               </w:rPr>
             </w:pPr>
+            <w:proofErr w:type="spellStart"/>
             <w:r>
               <w:rPr>
                 <w:sz w:val="20"/>
@@ -1488,6 +1489,7 @@
               </w:rPr>
               <w:t>FB_TTS_Results</w:t>
             </w:r>
+            <w:proofErr w:type="spellEnd"/>
           </w:p>
           <w:p>
             <w:pPr>
@@ -1726,6 +1728,7 @@
                 <w:lang w:val="en-GB"/>
               </w:rPr>
             </w:pPr>
+            <w:proofErr w:type="spellStart"/>
             <w:r>
               <w:rPr>
                 <w:sz w:val="20"/>
@@ -1734,6 +1737,7 @@
               </w:rPr>
               <w:t>Data_information</w:t>
             </w:r>
+            <w:proofErr w:type="spellEnd"/>
           </w:p>
         </w:tc>
         <w:tc>
@@ -2514,6 +2518,7 @@
                 <w:lang w:val="en-GB"/>
               </w:rPr>
             </w:pPr>
+            <w:proofErr w:type="spellStart"/>
             <w:r>
               <w:rPr>
                 <w:sz w:val="20"/>
@@ -2522,6 +2527,7 @@
               </w:rPr>
               <w:t>Correlation_graph</w:t>
             </w:r>
+            <w:proofErr w:type="spellEnd"/>
           </w:p>
         </w:tc>
         <w:tc>
@@ -2626,6 +2632,7 @@
                 <w:lang w:val="en-GB"/>
               </w:rPr>
             </w:pPr>
+            <w:proofErr w:type="spellStart"/>
             <w:r>
               <w:rPr>
                 <w:sz w:val="20"/>
@@ -2642,6 +2649,7 @@
               </w:rPr>
               <w:t>_nonspatial</w:t>
             </w:r>
+            <w:proofErr w:type="spellEnd"/>
           </w:p>
         </w:tc>
         <w:tc>
@@ -2687,7 +2695,25 @@
                 <w:szCs w:val="20"/>
                 <w:lang w:val="en-GB"/>
               </w:rPr>
-              <w:t>This file is cleaned of missing values and negative biases and is the input file for the ‘Explain bias’ phase.</w:t>
+              <w:t xml:space="preserve">This file is cleaned of missing values and negative biases and is the input file for the ‘Explain </w:t>
+            </w:r>
+            <w:proofErr w:type="spellStart"/>
+            <w:r>
+              <w:rPr>
+                <w:sz w:val="20"/>
+                <w:szCs w:val="20"/>
+                <w:lang w:val="en-GB"/>
+              </w:rPr>
+              <w:t>bias’</w:t>
+            </w:r>
+            <w:proofErr w:type="spellEnd"/>
+            <w:r>
+              <w:rPr>
+                <w:sz w:val="20"/>
+                <w:szCs w:val="20"/>
+                <w:lang w:val="en-GB"/>
+              </w:rPr>
+              <w:t xml:space="preserve"> phase.</w:t>
             </w:r>
           </w:p>
           <w:p>
@@ -2767,7 +2793,16 @@
                 <w:szCs w:val="20"/>
                 <w:lang w:val="en-GB"/>
               </w:rPr>
-              <w:t xml:space="preserve"> A</w:t>
+              <w:t xml:space="preserve"> </w:t>
+            </w:r>
+            <w:proofErr w:type="spellStart"/>
+            <w:r>
+              <w:rPr>
+                <w:sz w:val="20"/>
+                <w:szCs w:val="20"/>
+                <w:lang w:val="en-GB"/>
+              </w:rPr>
+              <w:t>A</w:t>
             </w:r>
             <w:r>
               <w:rPr>
@@ -2793,6 +2828,7 @@
               </w:rPr>
               <w:t>code</w:t>
             </w:r>
+            <w:proofErr w:type="spellEnd"/>
           </w:p>
           <w:p>
             <w:pPr>
@@ -2819,7 +2855,16 @@
                 <w:szCs w:val="20"/>
                 <w:lang w:val="en-GB"/>
               </w:rPr>
-              <w:t xml:space="preserve"> A</w:t>
+              <w:t xml:space="preserve"> </w:t>
+            </w:r>
+            <w:proofErr w:type="spellStart"/>
+            <w:r>
+              <w:rPr>
+                <w:sz w:val="20"/>
+                <w:szCs w:val="20"/>
+                <w:lang w:val="en-GB"/>
+              </w:rPr>
+              <w:t>A</w:t>
             </w:r>
             <w:r>
               <w:rPr>
@@ -2845,6 +2890,7 @@
               </w:rPr>
               <w:t>name</w:t>
             </w:r>
+            <w:proofErr w:type="spellEnd"/>
           </w:p>
           <w:p>
             <w:pPr>
@@ -2865,6 +2911,7 @@
               </w:rPr>
               <w:t xml:space="preserve">Column 3: </w:t>
             </w:r>
+            <w:proofErr w:type="spellStart"/>
             <w:r>
               <w:rPr>
                 <w:sz w:val="20"/>
@@ -2873,6 +2920,7 @@
               </w:rPr>
               <w:t>Total_Population</w:t>
             </w:r>
+            <w:proofErr w:type="spellEnd"/>
           </w:p>
           <w:p>
             <w:pPr>
@@ -2901,6 +2949,7 @@
               </w:rPr>
               <w:t xml:space="preserve">4: </w:t>
             </w:r>
+            <w:proofErr w:type="spellStart"/>
             <w:r>
               <w:rPr>
                 <w:sz w:val="20"/>
@@ -2909,6 +2958,7 @@
               </w:rPr>
               <w:t>Total_active_population</w:t>
             </w:r>
+            <w:proofErr w:type="spellEnd"/>
           </w:p>
           <w:p>
             <w:pPr>
@@ -2981,6 +3031,7 @@
               </w:rPr>
               <w:t xml:space="preserve">6: </w:t>
             </w:r>
+            <w:proofErr w:type="spellStart"/>
             <w:r>
               <w:rPr>
                 <w:sz w:val="20"/>
@@ -2989,6 +3040,7 @@
               </w:rPr>
               <w:t>Map_bias</w:t>
             </w:r>
+            <w:proofErr w:type="spellEnd"/>
           </w:p>
         </w:tc>
       </w:tr>
@@ -3008,6 +3060,7 @@
                 <w:lang w:val="en-GB"/>
               </w:rPr>
             </w:pPr>
+            <w:proofErr w:type="spellStart"/>
             <w:r>
               <w:rPr>
                 <w:sz w:val="20"/>
@@ -3016,6 +3069,7 @@
               </w:rPr>
               <w:t>Active_population_bias_NA</w:t>
             </w:r>
+            <w:proofErr w:type="spellEnd"/>
           </w:p>
         </w:tc>
         <w:tc>
@@ -3056,7 +3110,23 @@
                 <w:sz w:val="20"/>
                 <w:lang w:val="en-GB"/>
               </w:rPr>
-              <w:t>File containing the records with missing values removed from the Active_population_bias_nonspatial file.</w:t>
+              <w:t xml:space="preserve">File containing the records with missing values removed from the </w:t>
+            </w:r>
+            <w:proofErr w:type="spellStart"/>
+            <w:r>
+              <w:rPr>
+                <w:sz w:val="20"/>
+                <w:lang w:val="en-GB"/>
+              </w:rPr>
+              <w:t>Active_population_bias_nonspatial</w:t>
+            </w:r>
+            <w:proofErr w:type="spellEnd"/>
+            <w:r>
+              <w:rPr>
+                <w:sz w:val="20"/>
+                <w:lang w:val="en-GB"/>
+              </w:rPr>
+              <w:t xml:space="preserve"> file.</w:t>
             </w:r>
           </w:p>
         </w:tc>
@@ -3115,7 +3185,16 @@
                 <w:szCs w:val="20"/>
                 <w:lang w:val="en-GB"/>
               </w:rPr>
-              <w:t xml:space="preserve"> A</w:t>
+              <w:t xml:space="preserve"> </w:t>
+            </w:r>
+            <w:proofErr w:type="spellStart"/>
+            <w:r>
+              <w:rPr>
+                <w:sz w:val="20"/>
+                <w:szCs w:val="20"/>
+                <w:lang w:val="en-GB"/>
+              </w:rPr>
+              <w:t>A</w:t>
             </w:r>
             <w:r>
               <w:rPr>
@@ -3141,6 +3220,7 @@
               </w:rPr>
               <w:t>code</w:t>
             </w:r>
+            <w:proofErr w:type="spellEnd"/>
           </w:p>
           <w:p>
             <w:pPr>
@@ -3167,7 +3247,16 @@
                 <w:szCs w:val="20"/>
                 <w:lang w:val="en-GB"/>
               </w:rPr>
-              <w:t xml:space="preserve"> A</w:t>
+              <w:t xml:space="preserve"> </w:t>
+            </w:r>
+            <w:proofErr w:type="spellStart"/>
+            <w:r>
+              <w:rPr>
+                <w:sz w:val="20"/>
+                <w:szCs w:val="20"/>
+                <w:lang w:val="en-GB"/>
+              </w:rPr>
+              <w:t>A</w:t>
             </w:r>
             <w:r>
               <w:rPr>
@@ -3193,6 +3282,7 @@
               </w:rPr>
               <w:t>name</w:t>
             </w:r>
+            <w:proofErr w:type="spellEnd"/>
           </w:p>
           <w:p>
             <w:pPr>
@@ -3213,6 +3303,7 @@
               </w:rPr>
               <w:t xml:space="preserve">Column 3: </w:t>
             </w:r>
+            <w:proofErr w:type="spellStart"/>
             <w:r>
               <w:rPr>
                 <w:sz w:val="20"/>
@@ -3221,6 +3312,7 @@
               </w:rPr>
               <w:t>Total_Population</w:t>
             </w:r>
+            <w:proofErr w:type="spellEnd"/>
           </w:p>
           <w:p>
             <w:pPr>
@@ -3249,6 +3341,7 @@
               </w:rPr>
               <w:t xml:space="preserve">4: </w:t>
             </w:r>
+            <w:proofErr w:type="spellStart"/>
             <w:r>
               <w:rPr>
                 <w:sz w:val="20"/>
@@ -3257,6 +3350,7 @@
               </w:rPr>
               <w:t>Total_active_population</w:t>
             </w:r>
+            <w:proofErr w:type="spellEnd"/>
           </w:p>
           <w:p>
             <w:pPr>
@@ -3329,6 +3423,7 @@
               </w:rPr>
               <w:t xml:space="preserve">6: </w:t>
             </w:r>
+            <w:proofErr w:type="spellStart"/>
             <w:r>
               <w:rPr>
                 <w:sz w:val="20"/>
@@ -3337,6 +3432,7 @@
               </w:rPr>
               <w:t>Map_bias</w:t>
             </w:r>
+            <w:proofErr w:type="spellEnd"/>
             <w:r>
               <w:rPr>
                 <w:sz w:val="20"/>
@@ -3364,6 +3460,7 @@
                 <w:lang w:val="en-GB"/>
               </w:rPr>
             </w:pPr>
+            <w:proofErr w:type="spellStart"/>
             <w:r>
               <w:rPr>
                 <w:sz w:val="20"/>
@@ -3380,6 +3477,7 @@
               </w:rPr>
               <w:t>EG</w:t>
             </w:r>
+            <w:proofErr w:type="spellEnd"/>
           </w:p>
         </w:tc>
         <w:tc>
@@ -3436,7 +3534,25 @@
                 <w:szCs w:val="20"/>
                 <w:lang w:val="en-GB"/>
               </w:rPr>
-              <w:t>File containing the records with negative biases removed from the Active_population_bias_nonspatial file.</w:t>
+              <w:t xml:space="preserve">File containing the records with negative biases removed from the </w:t>
+            </w:r>
+            <w:proofErr w:type="spellStart"/>
+            <w:r>
+              <w:rPr>
+                <w:sz w:val="20"/>
+                <w:szCs w:val="20"/>
+                <w:lang w:val="en-GB"/>
+              </w:rPr>
+              <w:t>Active_population_bias_nonspatial</w:t>
+            </w:r>
+            <w:proofErr w:type="spellEnd"/>
+            <w:r>
+              <w:rPr>
+                <w:sz w:val="20"/>
+                <w:szCs w:val="20"/>
+                <w:lang w:val="en-GB"/>
+              </w:rPr>
+              <w:t xml:space="preserve"> file.</w:t>
             </w:r>
           </w:p>
         </w:tc>
@@ -3495,7 +3611,16 @@
                 <w:szCs w:val="20"/>
                 <w:lang w:val="en-GB"/>
               </w:rPr>
-              <w:t xml:space="preserve"> A</w:t>
+              <w:t xml:space="preserve"> </w:t>
+            </w:r>
+            <w:proofErr w:type="spellStart"/>
+            <w:r>
+              <w:rPr>
+                <w:sz w:val="20"/>
+                <w:szCs w:val="20"/>
+                <w:lang w:val="en-GB"/>
+              </w:rPr>
+              <w:t>A</w:t>
             </w:r>
             <w:r>
               <w:rPr>
@@ -3521,6 +3646,7 @@
               </w:rPr>
               <w:t>code</w:t>
             </w:r>
+            <w:proofErr w:type="spellEnd"/>
           </w:p>
           <w:p>
             <w:pPr>
@@ -3547,7 +3673,16 @@
                 <w:szCs w:val="20"/>
                 <w:lang w:val="en-GB"/>
               </w:rPr>
-              <w:t xml:space="preserve"> A</w:t>
+              <w:t xml:space="preserve"> </w:t>
+            </w:r>
+            <w:proofErr w:type="spellStart"/>
+            <w:r>
+              <w:rPr>
+                <w:sz w:val="20"/>
+                <w:szCs w:val="20"/>
+                <w:lang w:val="en-GB"/>
+              </w:rPr>
+              <w:t>A</w:t>
             </w:r>
             <w:r>
               <w:rPr>
@@ -3573,6 +3708,7 @@
               </w:rPr>
               <w:t>name</w:t>
             </w:r>
+            <w:proofErr w:type="spellEnd"/>
           </w:p>
           <w:p>
             <w:pPr>
@@ -3593,6 +3729,7 @@
               </w:rPr>
               <w:t xml:space="preserve">Column 3: </w:t>
             </w:r>
+            <w:proofErr w:type="spellStart"/>
             <w:r>
               <w:rPr>
                 <w:sz w:val="20"/>
@@ -3601,6 +3738,7 @@
               </w:rPr>
               <w:t>Total_Population</w:t>
             </w:r>
+            <w:proofErr w:type="spellEnd"/>
           </w:p>
           <w:p>
             <w:pPr>
@@ -3629,6 +3767,7 @@
               </w:rPr>
               <w:t xml:space="preserve">4: </w:t>
             </w:r>
+            <w:proofErr w:type="spellStart"/>
             <w:r>
               <w:rPr>
                 <w:sz w:val="20"/>
@@ -3637,6 +3776,7 @@
               </w:rPr>
               <w:t>Total_active_population</w:t>
             </w:r>
+            <w:proofErr w:type="spellEnd"/>
           </w:p>
           <w:p>
             <w:pPr>
@@ -3709,6 +3849,7 @@
               </w:rPr>
               <w:t xml:space="preserve">6: </w:t>
             </w:r>
+            <w:proofErr w:type="spellStart"/>
             <w:r>
               <w:rPr>
                 <w:sz w:val="20"/>
@@ -3717,6 +3858,7 @@
               </w:rPr>
               <w:t>Map_bias</w:t>
             </w:r>
+            <w:proofErr w:type="spellEnd"/>
           </w:p>
         </w:tc>
       </w:tr>
@@ -3736,6 +3878,7 @@
                 <w:lang w:val="en-GB"/>
               </w:rPr>
             </w:pPr>
+            <w:proofErr w:type="spellStart"/>
             <w:r>
               <w:rPr>
                 <w:sz w:val="20"/>
@@ -3753,6 +3896,7 @@
               </w:rPr>
               <w:t>ORI</w:t>
             </w:r>
+            <w:proofErr w:type="spellEnd"/>
           </w:p>
         </w:tc>
         <w:tc>
@@ -3865,7 +4009,16 @@
                 <w:szCs w:val="20"/>
                 <w:lang w:val="en-GB"/>
               </w:rPr>
-              <w:t xml:space="preserve"> A</w:t>
+              <w:t xml:space="preserve"> </w:t>
+            </w:r>
+            <w:proofErr w:type="spellStart"/>
+            <w:r>
+              <w:rPr>
+                <w:sz w:val="20"/>
+                <w:szCs w:val="20"/>
+                <w:lang w:val="en-GB"/>
+              </w:rPr>
+              <w:t>A</w:t>
             </w:r>
             <w:r>
               <w:rPr>
@@ -3891,6 +4044,7 @@
               </w:rPr>
               <w:t>code</w:t>
             </w:r>
+            <w:proofErr w:type="spellEnd"/>
           </w:p>
           <w:p>
             <w:pPr>
@@ -3917,7 +4071,16 @@
                 <w:szCs w:val="20"/>
                 <w:lang w:val="en-GB"/>
               </w:rPr>
-              <w:t xml:space="preserve"> A</w:t>
+              <w:t xml:space="preserve"> </w:t>
+            </w:r>
+            <w:proofErr w:type="spellStart"/>
+            <w:r>
+              <w:rPr>
+                <w:sz w:val="20"/>
+                <w:szCs w:val="20"/>
+                <w:lang w:val="en-GB"/>
+              </w:rPr>
+              <w:t>A</w:t>
             </w:r>
             <w:r>
               <w:rPr>
@@ -3943,6 +4106,7 @@
               </w:rPr>
               <w:t>name</w:t>
             </w:r>
+            <w:proofErr w:type="spellEnd"/>
           </w:p>
           <w:p>
             <w:pPr>
@@ -3963,6 +4127,7 @@
               </w:rPr>
               <w:t xml:space="preserve">Column 3: </w:t>
             </w:r>
+            <w:proofErr w:type="spellStart"/>
             <w:r>
               <w:rPr>
                 <w:sz w:val="20"/>
@@ -3971,6 +4136,7 @@
               </w:rPr>
               <w:t>Total_Population</w:t>
             </w:r>
+            <w:proofErr w:type="spellEnd"/>
           </w:p>
           <w:p>
             <w:pPr>
@@ -3999,6 +4165,7 @@
               </w:rPr>
               <w:t xml:space="preserve">4: </w:t>
             </w:r>
+            <w:proofErr w:type="spellStart"/>
             <w:r>
               <w:rPr>
                 <w:sz w:val="20"/>
@@ -4007,6 +4174,7 @@
               </w:rPr>
               <w:t>Total_active_population</w:t>
             </w:r>
+            <w:proofErr w:type="spellEnd"/>
           </w:p>
           <w:p>
             <w:pPr>
@@ -4079,6 +4247,7 @@
               </w:rPr>
               <w:t xml:space="preserve">6: </w:t>
             </w:r>
+            <w:proofErr w:type="spellStart"/>
             <w:r>
               <w:rPr>
                 <w:sz w:val="20"/>
@@ -4087,6 +4256,7 @@
               </w:rPr>
               <w:t>Map_bias</w:t>
             </w:r>
+            <w:proofErr w:type="spellEnd"/>
           </w:p>
         </w:tc>
       </w:tr>
@@ -4223,8 +4393,18 @@
                 <w:szCs w:val="20"/>
                 <w:lang w:val="en-GB"/>
               </w:rPr>
-              <w:t>Histogram/Labelled_histogram</w:t>
-            </w:r>
+              <w:t>Histogram/</w:t>
+            </w:r>
+            <w:proofErr w:type="spellStart"/>
+            <w:r>
+              <w:rPr>
+                <w:sz w:val="20"/>
+                <w:szCs w:val="20"/>
+                <w:lang w:val="en-GB"/>
+              </w:rPr>
+              <w:t>Labelled_histogram</w:t>
+            </w:r>
+            <w:proofErr w:type="spellEnd"/>
           </w:p>
         </w:tc>
         <w:tc>
@@ -4334,8 +4514,18 @@
                 <w:szCs w:val="20"/>
                 <w:lang w:val="en-GB"/>
               </w:rPr>
-              <w:t>Histogram/Unlabelled_histogram</w:t>
-            </w:r>
+              <w:t>Histogram/</w:t>
+            </w:r>
+            <w:proofErr w:type="spellStart"/>
+            <w:r>
+              <w:rPr>
+                <w:sz w:val="20"/>
+                <w:szCs w:val="20"/>
+                <w:lang w:val="en-GB"/>
+              </w:rPr>
+              <w:t>Unlabelled_histogram</w:t>
+            </w:r>
+            <w:proofErr w:type="spellEnd"/>
           </w:p>
         </w:tc>
         <w:tc>
@@ -4578,6 +4768,7 @@
                 <w:lang w:val="en-GB"/>
               </w:rPr>
             </w:pPr>
+            <w:proofErr w:type="spellStart"/>
             <w:r>
               <w:rPr>
                 <w:sz w:val="20"/>
@@ -4594,6 +4785,7 @@
               </w:rPr>
               <w:t>_queen</w:t>
             </w:r>
+            <w:proofErr w:type="spellEnd"/>
           </w:p>
         </w:tc>
         <w:tc>
@@ -4639,7 +4831,25 @@
                 <w:szCs w:val="20"/>
                 <w:lang w:val="en-GB"/>
               </w:rPr>
-              <w:t>This file is cleaned of missing values and negative biases and is the input file for the ‘Explain bias’ phase.</w:t>
+              <w:t xml:space="preserve">This file is cleaned of missing values and negative biases and is the input file for the ‘Explain </w:t>
+            </w:r>
+            <w:proofErr w:type="spellStart"/>
+            <w:r>
+              <w:rPr>
+                <w:sz w:val="20"/>
+                <w:szCs w:val="20"/>
+                <w:lang w:val="en-GB"/>
+              </w:rPr>
+              <w:t>bias’</w:t>
+            </w:r>
+            <w:proofErr w:type="spellEnd"/>
+            <w:r>
+              <w:rPr>
+                <w:sz w:val="20"/>
+                <w:szCs w:val="20"/>
+                <w:lang w:val="en-GB"/>
+              </w:rPr>
+              <w:t xml:space="preserve"> phase.</w:t>
             </w:r>
           </w:p>
           <w:p>
@@ -4726,7 +4936,16 @@
                 <w:szCs w:val="20"/>
                 <w:lang w:val="en-GB"/>
               </w:rPr>
-              <w:t xml:space="preserve"> A</w:t>
+              <w:t xml:space="preserve"> </w:t>
+            </w:r>
+            <w:proofErr w:type="spellStart"/>
+            <w:r>
+              <w:rPr>
+                <w:sz w:val="20"/>
+                <w:szCs w:val="20"/>
+                <w:lang w:val="en-GB"/>
+              </w:rPr>
+              <w:t>A</w:t>
             </w:r>
             <w:r>
               <w:rPr>
@@ -4752,6 +4971,7 @@
               </w:rPr>
               <w:t>code</w:t>
             </w:r>
+            <w:proofErr w:type="spellEnd"/>
           </w:p>
           <w:p>
             <w:pPr>
@@ -4778,7 +4998,16 @@
                 <w:szCs w:val="20"/>
                 <w:lang w:val="en-GB"/>
               </w:rPr>
-              <w:t xml:space="preserve"> A</w:t>
+              <w:t xml:space="preserve"> </w:t>
+            </w:r>
+            <w:proofErr w:type="spellStart"/>
+            <w:r>
+              <w:rPr>
+                <w:sz w:val="20"/>
+                <w:szCs w:val="20"/>
+                <w:lang w:val="en-GB"/>
+              </w:rPr>
+              <w:t>A</w:t>
             </w:r>
             <w:r>
               <w:rPr>
@@ -4804,6 +5033,7 @@
               </w:rPr>
               <w:t>name</w:t>
             </w:r>
+            <w:proofErr w:type="spellEnd"/>
           </w:p>
           <w:p>
             <w:pPr>
@@ -4824,6 +5054,7 @@
               </w:rPr>
               <w:t xml:space="preserve">Column 3: </w:t>
             </w:r>
+            <w:proofErr w:type="spellStart"/>
             <w:r>
               <w:rPr>
                 <w:sz w:val="20"/>
@@ -4832,6 +5063,7 @@
               </w:rPr>
               <w:t>Total_Population</w:t>
             </w:r>
+            <w:proofErr w:type="spellEnd"/>
           </w:p>
           <w:p>
             <w:pPr>
@@ -4860,6 +5092,7 @@
               </w:rPr>
               <w:t xml:space="preserve">4: </w:t>
             </w:r>
+            <w:proofErr w:type="spellStart"/>
             <w:r>
               <w:rPr>
                 <w:sz w:val="20"/>
@@ -4868,6 +5101,7 @@
               </w:rPr>
               <w:t>Total_active_population</w:t>
             </w:r>
+            <w:proofErr w:type="spellEnd"/>
           </w:p>
           <w:p>
             <w:pPr>
@@ -4940,6 +5174,7 @@
               </w:rPr>
               <w:t xml:space="preserve">6: </w:t>
             </w:r>
+            <w:proofErr w:type="spellStart"/>
             <w:r>
               <w:rPr>
                 <w:sz w:val="20"/>
@@ -4948,6 +5183,7 @@
               </w:rPr>
               <w:t>Map_bias</w:t>
             </w:r>
+            <w:proofErr w:type="spellEnd"/>
           </w:p>
           <w:p>
             <w:pPr>
@@ -4968,14 +5204,24 @@
               </w:rPr>
               <w:t xml:space="preserve">Column 7: </w:t>
             </w:r>
-            <w:r>
-              <w:rPr>
-                <w:sz w:val="20"/>
-                <w:szCs w:val="20"/>
-                <w:lang w:val="en-GB"/>
-              </w:rPr>
-              <w:t>Bias_w</w:t>
-            </w:r>
+            <w:proofErr w:type="spellStart"/>
+            <w:r>
+              <w:rPr>
+                <w:sz w:val="20"/>
+                <w:szCs w:val="20"/>
+                <w:lang w:val="en-GB"/>
+              </w:rPr>
+              <w:t>b</w:t>
+            </w:r>
+            <w:r>
+              <w:rPr>
+                <w:sz w:val="20"/>
+                <w:szCs w:val="20"/>
+                <w:lang w:val="en-GB"/>
+              </w:rPr>
+              <w:t>ias_w</w:t>
+            </w:r>
+            <w:proofErr w:type="spellEnd"/>
           </w:p>
         </w:tc>
       </w:tr>
@@ -4995,6 +5241,7 @@
                 <w:lang w:val="en-GB"/>
               </w:rPr>
             </w:pPr>
+            <w:proofErr w:type="spellStart"/>
             <w:r>
               <w:rPr>
                 <w:sz w:val="20"/>
@@ -5011,6 +5258,7 @@
               </w:rPr>
               <w:t>X</w:t>
             </w:r>
+            <w:proofErr w:type="spellEnd"/>
           </w:p>
         </w:tc>
         <w:tc>
@@ -5125,8 +5373,18 @@
                 <w:szCs w:val="20"/>
                 <w:lang w:val="en-GB"/>
               </w:rPr>
-              <w:t xml:space="preserve"> Snap_Value</w:t>
-            </w:r>
+              <w:t xml:space="preserve"> </w:t>
+            </w:r>
+            <w:proofErr w:type="spellStart"/>
+            <w:r>
+              <w:rPr>
+                <w:sz w:val="20"/>
+                <w:szCs w:val="20"/>
+                <w:lang w:val="en-GB"/>
+              </w:rPr>
+              <w:t>Snap_Value</w:t>
+            </w:r>
+            <w:proofErr w:type="spellEnd"/>
           </w:p>
           <w:p>
             <w:pPr>
@@ -5298,6 +5556,7 @@
                 <w:lang w:val="en-GB"/>
               </w:rPr>
             </w:pPr>
+            <w:proofErr w:type="spellStart"/>
             <w:r>
               <w:rPr>
                 <w:sz w:val="20"/>
@@ -5306,6 +5565,7 @@
               </w:rPr>
               <w:t>Queen_plot</w:t>
             </w:r>
+            <w:proofErr w:type="spellEnd"/>
           </w:p>
         </w:tc>
         <w:tc>
@@ -5409,6 +5669,7 @@
                 <w:lang w:val="en-GB"/>
               </w:rPr>
             </w:pPr>
+            <w:proofErr w:type="spellStart"/>
             <w:r>
               <w:rPr>
                 <w:sz w:val="20"/>
@@ -5425,6 +5686,7 @@
               </w:rPr>
               <w:t>_fbw</w:t>
             </w:r>
+            <w:proofErr w:type="spellEnd"/>
           </w:p>
         </w:tc>
         <w:tc>
@@ -5470,7 +5732,25 @@
                 <w:szCs w:val="20"/>
                 <w:lang w:val="en-GB"/>
               </w:rPr>
-              <w:t>This file is cleaned of missing values and negative biases and is the input file for the ‘Explain bias’ phase.</w:t>
+              <w:t xml:space="preserve">This file is cleaned of missing values and negative biases and is the input file for the ‘Explain </w:t>
+            </w:r>
+            <w:proofErr w:type="spellStart"/>
+            <w:r>
+              <w:rPr>
+                <w:sz w:val="20"/>
+                <w:szCs w:val="20"/>
+                <w:lang w:val="en-GB"/>
+              </w:rPr>
+              <w:t>bias’</w:t>
+            </w:r>
+            <w:proofErr w:type="spellEnd"/>
+            <w:r>
+              <w:rPr>
+                <w:sz w:val="20"/>
+                <w:szCs w:val="20"/>
+                <w:lang w:val="en-GB"/>
+              </w:rPr>
+              <w:t xml:space="preserve"> phase.</w:t>
             </w:r>
           </w:p>
           <w:p>
@@ -5518,7 +5798,43 @@
                 <w:szCs w:val="20"/>
                 <w:lang w:val="en-GB"/>
               </w:rPr>
-              <w:t>inding optimal fixed band width using gwr.sel() function from spgwr package</w:t>
+              <w:t xml:space="preserve">inding optimal fixed band width using </w:t>
+            </w:r>
+            <w:proofErr w:type="spellStart"/>
+            <w:r>
+              <w:rPr>
+                <w:sz w:val="20"/>
+                <w:szCs w:val="20"/>
+                <w:lang w:val="en-GB"/>
+              </w:rPr>
+              <w:t>gwr.sel</w:t>
+            </w:r>
+            <w:proofErr w:type="spellEnd"/>
+            <w:r>
+              <w:rPr>
+                <w:sz w:val="20"/>
+                <w:szCs w:val="20"/>
+                <w:lang w:val="en-GB"/>
+              </w:rPr>
+              <w:t xml:space="preserve">() function from </w:t>
+            </w:r>
+            <w:proofErr w:type="spellStart"/>
+            <w:r>
+              <w:rPr>
+                <w:sz w:val="20"/>
+                <w:szCs w:val="20"/>
+                <w:lang w:val="en-GB"/>
+              </w:rPr>
+              <w:t>spgwr</w:t>
+            </w:r>
+            <w:proofErr w:type="spellEnd"/>
+            <w:r>
+              <w:rPr>
+                <w:sz w:val="20"/>
+                <w:szCs w:val="20"/>
+                <w:lang w:val="en-GB"/>
+              </w:rPr>
+              <w:t xml:space="preserve"> package</w:t>
             </w:r>
           </w:p>
         </w:tc>
@@ -5577,7 +5893,16 @@
                 <w:szCs w:val="20"/>
                 <w:lang w:val="en-GB"/>
               </w:rPr>
-              <w:t xml:space="preserve"> A</w:t>
+              <w:t xml:space="preserve"> </w:t>
+            </w:r>
+            <w:proofErr w:type="spellStart"/>
+            <w:r>
+              <w:rPr>
+                <w:sz w:val="20"/>
+                <w:szCs w:val="20"/>
+                <w:lang w:val="en-GB"/>
+              </w:rPr>
+              <w:t>A</w:t>
             </w:r>
             <w:r>
               <w:rPr>
@@ -5603,6 +5928,7 @@
               </w:rPr>
               <w:t>code</w:t>
             </w:r>
+            <w:proofErr w:type="spellEnd"/>
           </w:p>
           <w:p>
             <w:pPr>
@@ -5629,7 +5955,16 @@
                 <w:szCs w:val="20"/>
                 <w:lang w:val="en-GB"/>
               </w:rPr>
-              <w:t xml:space="preserve"> A</w:t>
+              <w:t xml:space="preserve"> </w:t>
+            </w:r>
+            <w:proofErr w:type="spellStart"/>
+            <w:r>
+              <w:rPr>
+                <w:sz w:val="20"/>
+                <w:szCs w:val="20"/>
+                <w:lang w:val="en-GB"/>
+              </w:rPr>
+              <w:t>A</w:t>
             </w:r>
             <w:r>
               <w:rPr>
@@ -5655,6 +5990,7 @@
               </w:rPr>
               <w:t>name</w:t>
             </w:r>
+            <w:proofErr w:type="spellEnd"/>
           </w:p>
           <w:p>
             <w:pPr>
@@ -5675,6 +6011,7 @@
               </w:rPr>
               <w:t xml:space="preserve">Column 3: </w:t>
             </w:r>
+            <w:proofErr w:type="spellStart"/>
             <w:r>
               <w:rPr>
                 <w:sz w:val="20"/>
@@ -5683,6 +6020,7 @@
               </w:rPr>
               <w:t>Total_Population</w:t>
             </w:r>
+            <w:proofErr w:type="spellEnd"/>
           </w:p>
           <w:p>
             <w:pPr>
@@ -5711,6 +6049,7 @@
               </w:rPr>
               <w:t xml:space="preserve">4: </w:t>
             </w:r>
+            <w:proofErr w:type="spellStart"/>
             <w:r>
               <w:rPr>
                 <w:sz w:val="20"/>
@@ -5719,6 +6058,7 @@
               </w:rPr>
               <w:t>Total_active_population</w:t>
             </w:r>
+            <w:proofErr w:type="spellEnd"/>
           </w:p>
           <w:p>
             <w:pPr>
@@ -5791,6 +6131,7 @@
               </w:rPr>
               <w:t xml:space="preserve">6: </w:t>
             </w:r>
+            <w:proofErr w:type="spellStart"/>
             <w:r>
               <w:rPr>
                 <w:sz w:val="20"/>
@@ -5799,6 +6140,7 @@
               </w:rPr>
               <w:t>Map_bias</w:t>
             </w:r>
+            <w:proofErr w:type="spellEnd"/>
           </w:p>
           <w:p>
             <w:pPr>
@@ -5819,6 +6161,7 @@
               </w:rPr>
               <w:t xml:space="preserve">Column 7: </w:t>
             </w:r>
+            <w:proofErr w:type="spellStart"/>
             <w:r>
               <w:rPr>
                 <w:sz w:val="20"/>
@@ -5835,6 +6178,7 @@
               </w:rPr>
               <w:t>ias_w</w:t>
             </w:r>
+            <w:proofErr w:type="spellEnd"/>
           </w:p>
         </w:tc>
       </w:tr>
@@ -5915,7 +6259,25 @@
                 <w:szCs w:val="20"/>
                 <w:lang w:val="en-GB"/>
               </w:rPr>
-              <w:t>This file is cleaned of missing values and negative biases and is the input file for the ‘Explain bias’ phase.</w:t>
+              <w:t xml:space="preserve">This file is cleaned of missing values and negative biases and is the input file for the ‘Explain </w:t>
+            </w:r>
+            <w:proofErr w:type="spellStart"/>
+            <w:r>
+              <w:rPr>
+                <w:sz w:val="20"/>
+                <w:szCs w:val="20"/>
+                <w:lang w:val="en-GB"/>
+              </w:rPr>
+              <w:t>bias’</w:t>
+            </w:r>
+            <w:proofErr w:type="spellEnd"/>
+            <w:r>
+              <w:rPr>
+                <w:sz w:val="20"/>
+                <w:szCs w:val="20"/>
+                <w:lang w:val="en-GB"/>
+              </w:rPr>
+              <w:t xml:space="preserve"> phase.</w:t>
             </w:r>
           </w:p>
           <w:p>
@@ -6024,7 +6386,16 @@
                 <w:szCs w:val="20"/>
                 <w:lang w:val="en-GB"/>
               </w:rPr>
-              <w:t xml:space="preserve"> A</w:t>
+              <w:t xml:space="preserve"> </w:t>
+            </w:r>
+            <w:proofErr w:type="spellStart"/>
+            <w:r>
+              <w:rPr>
+                <w:sz w:val="20"/>
+                <w:szCs w:val="20"/>
+                <w:lang w:val="en-GB"/>
+              </w:rPr>
+              <w:t>A</w:t>
             </w:r>
             <w:r>
               <w:rPr>
@@ -6050,6 +6421,7 @@
               </w:rPr>
               <w:t>code</w:t>
             </w:r>
+            <w:proofErr w:type="spellEnd"/>
           </w:p>
           <w:p>
             <w:pPr>
@@ -6076,7 +6448,16 @@
                 <w:szCs w:val="20"/>
                 <w:lang w:val="en-GB"/>
               </w:rPr>
-              <w:t xml:space="preserve"> A</w:t>
+              <w:t xml:space="preserve"> </w:t>
+            </w:r>
+            <w:proofErr w:type="spellStart"/>
+            <w:r>
+              <w:rPr>
+                <w:sz w:val="20"/>
+                <w:szCs w:val="20"/>
+                <w:lang w:val="en-GB"/>
+              </w:rPr>
+              <w:t>A</w:t>
             </w:r>
             <w:r>
               <w:rPr>
@@ -6102,6 +6483,7 @@
               </w:rPr>
               <w:t>name</w:t>
             </w:r>
+            <w:proofErr w:type="spellEnd"/>
           </w:p>
           <w:p>
             <w:pPr>
@@ -6122,6 +6504,7 @@
               </w:rPr>
               <w:t xml:space="preserve">Column 3: </w:t>
             </w:r>
+            <w:proofErr w:type="spellStart"/>
             <w:r>
               <w:rPr>
                 <w:sz w:val="20"/>
@@ -6130,6 +6513,7 @@
               </w:rPr>
               <w:t>Total_Population</w:t>
             </w:r>
+            <w:proofErr w:type="spellEnd"/>
           </w:p>
           <w:p>
             <w:pPr>
@@ -6159,6 +6543,7 @@
               </w:rPr>
               <w:t xml:space="preserve">4: </w:t>
             </w:r>
+            <w:proofErr w:type="spellStart"/>
             <w:r>
               <w:rPr>
                 <w:sz w:val="20"/>
@@ -6167,6 +6552,7 @@
               </w:rPr>
               <w:t>Total_active_population</w:t>
             </w:r>
+            <w:proofErr w:type="spellEnd"/>
           </w:p>
           <w:p>
             <w:pPr>
@@ -6239,6 +6625,7 @@
               </w:rPr>
               <w:t xml:space="preserve">6: </w:t>
             </w:r>
+            <w:proofErr w:type="spellStart"/>
             <w:r>
               <w:rPr>
                 <w:sz w:val="20"/>
@@ -6247,6 +6634,7 @@
               </w:rPr>
               <w:t>Map_bias</w:t>
             </w:r>
+            <w:proofErr w:type="spellEnd"/>
           </w:p>
           <w:p>
             <w:pPr>
@@ -6267,6 +6655,7 @@
               </w:rPr>
               <w:t xml:space="preserve">Column 7: </w:t>
             </w:r>
+            <w:proofErr w:type="spellStart"/>
             <w:r>
               <w:rPr>
                 <w:sz w:val="20"/>
@@ -6283,6 +6672,7 @@
               </w:rPr>
               <w:t>ias_w</w:t>
             </w:r>
+            <w:proofErr w:type="spellEnd"/>
           </w:p>
         </w:tc>
       </w:tr>
@@ -6302,6 +6692,7 @@
                 <w:lang w:val="en-GB"/>
               </w:rPr>
             </w:pPr>
+            <w:proofErr w:type="spellStart"/>
             <w:r>
               <w:rPr>
                 <w:sz w:val="20"/>
@@ -6319,6 +6710,7 @@
               </w:rPr>
               <w:t>X</w:t>
             </w:r>
+            <w:proofErr w:type="spellEnd"/>
           </w:p>
         </w:tc>
         <w:tc>
@@ -6706,28 +7098,48 @@
                 <w:szCs w:val="20"/>
                 <w:lang w:val="en-GB"/>
               </w:rPr>
-              <w:t>Column 2: Moran.I</w:t>
-            </w:r>
-          </w:p>
-          <w:p>
-            <w:pPr>
-              <w:tabs>
-                <w:tab w:val="left" w:pos="902"/>
-              </w:tabs>
-              <w:rPr>
-                <w:sz w:val="20"/>
-                <w:szCs w:val="20"/>
-                <w:lang w:val="en-GB"/>
-              </w:rPr>
-            </w:pPr>
-            <w:r>
-              <w:rPr>
-                <w:sz w:val="20"/>
-                <w:szCs w:val="20"/>
-                <w:lang w:val="en-GB"/>
-              </w:rPr>
-              <w:t>Column 3: p.value</w:t>
-            </w:r>
+              <w:t xml:space="preserve">Column 2: </w:t>
+            </w:r>
+            <w:proofErr w:type="spellStart"/>
+            <w:r>
+              <w:rPr>
+                <w:sz w:val="20"/>
+                <w:szCs w:val="20"/>
+                <w:lang w:val="en-GB"/>
+              </w:rPr>
+              <w:t>Moran.I</w:t>
+            </w:r>
+            <w:proofErr w:type="spellEnd"/>
+          </w:p>
+          <w:p>
+            <w:pPr>
+              <w:tabs>
+                <w:tab w:val="left" w:pos="902"/>
+              </w:tabs>
+              <w:rPr>
+                <w:sz w:val="20"/>
+                <w:szCs w:val="20"/>
+                <w:lang w:val="en-GB"/>
+              </w:rPr>
+            </w:pPr>
+            <w:r>
+              <w:rPr>
+                <w:sz w:val="20"/>
+                <w:szCs w:val="20"/>
+                <w:lang w:val="en-GB"/>
+              </w:rPr>
+              <w:t xml:space="preserve">Column 3: </w:t>
+            </w:r>
+            <w:proofErr w:type="spellStart"/>
+            <w:r>
+              <w:rPr>
+                <w:sz w:val="20"/>
+                <w:szCs w:val="20"/>
+                <w:lang w:val="en-GB"/>
+              </w:rPr>
+              <w:t>p.value</w:t>
+            </w:r>
+            <w:proofErr w:type="spellEnd"/>
           </w:p>
           <w:p>
             <w:pPr>
@@ -6767,6 +7179,7 @@
                 <w:lang w:val="en-GB"/>
               </w:rPr>
             </w:pPr>
+            <w:proofErr w:type="spellStart"/>
             <w:r>
               <w:rPr>
                 <w:sz w:val="20"/>
@@ -6775,6 +7188,7 @@
               </w:rPr>
               <w:t>Knn_plots</w:t>
             </w:r>
+            <w:proofErr w:type="spellEnd"/>
           </w:p>
         </w:tc>
         <w:tc>
@@ -6973,6 +7387,7 @@
                 <w:lang w:val="en-GB"/>
               </w:rPr>
             </w:pPr>
+            <w:proofErr w:type="spellStart"/>
             <w:r>
               <w:rPr>
                 <w:sz w:val="20"/>
@@ -6989,6 +7404,7 @@
               </w:rPr>
               <w:t>_db</w:t>
             </w:r>
+            <w:proofErr w:type="spellEnd"/>
           </w:p>
         </w:tc>
         <w:tc>
@@ -7034,7 +7450,25 @@
                 <w:szCs w:val="20"/>
                 <w:lang w:val="en-GB"/>
               </w:rPr>
-              <w:t>This file is cleaned of missing values and negative biases and is the input file for the ‘Explain bias’ phase.</w:t>
+              <w:t xml:space="preserve">This file is cleaned of missing values and negative biases and is the input file for the ‘Explain </w:t>
+            </w:r>
+            <w:proofErr w:type="spellStart"/>
+            <w:r>
+              <w:rPr>
+                <w:sz w:val="20"/>
+                <w:szCs w:val="20"/>
+                <w:lang w:val="en-GB"/>
+              </w:rPr>
+              <w:t>bias’</w:t>
+            </w:r>
+            <w:proofErr w:type="spellEnd"/>
+            <w:r>
+              <w:rPr>
+                <w:sz w:val="20"/>
+                <w:szCs w:val="20"/>
+                <w:lang w:val="en-GB"/>
+              </w:rPr>
+              <w:t xml:space="preserve"> phase.</w:t>
             </w:r>
           </w:p>
           <w:p>
@@ -7141,7 +7575,16 @@
                 <w:szCs w:val="20"/>
                 <w:lang w:val="en-GB"/>
               </w:rPr>
-              <w:t xml:space="preserve"> A</w:t>
+              <w:t xml:space="preserve"> </w:t>
+            </w:r>
+            <w:proofErr w:type="spellStart"/>
+            <w:r>
+              <w:rPr>
+                <w:sz w:val="20"/>
+                <w:szCs w:val="20"/>
+                <w:lang w:val="en-GB"/>
+              </w:rPr>
+              <w:t>A</w:t>
             </w:r>
             <w:r>
               <w:rPr>
@@ -7167,6 +7610,7 @@
               </w:rPr>
               <w:t>code</w:t>
             </w:r>
+            <w:proofErr w:type="spellEnd"/>
           </w:p>
           <w:p>
             <w:pPr>
@@ -7193,7 +7637,16 @@
                 <w:szCs w:val="20"/>
                 <w:lang w:val="en-GB"/>
               </w:rPr>
-              <w:t xml:space="preserve"> A</w:t>
+              <w:t xml:space="preserve"> </w:t>
+            </w:r>
+            <w:proofErr w:type="spellStart"/>
+            <w:r>
+              <w:rPr>
+                <w:sz w:val="20"/>
+                <w:szCs w:val="20"/>
+                <w:lang w:val="en-GB"/>
+              </w:rPr>
+              <w:t>A</w:t>
             </w:r>
             <w:r>
               <w:rPr>
@@ -7219,6 +7672,7 @@
               </w:rPr>
               <w:t>name</w:t>
             </w:r>
+            <w:proofErr w:type="spellEnd"/>
           </w:p>
           <w:p>
             <w:pPr>
@@ -7239,6 +7693,7 @@
               </w:rPr>
               <w:t xml:space="preserve">Column 3: </w:t>
             </w:r>
+            <w:proofErr w:type="spellStart"/>
             <w:r>
               <w:rPr>
                 <w:sz w:val="20"/>
@@ -7247,6 +7702,7 @@
               </w:rPr>
               <w:t>Total_Population</w:t>
             </w:r>
+            <w:proofErr w:type="spellEnd"/>
           </w:p>
           <w:p>
             <w:pPr>
@@ -7275,6 +7731,7 @@
               </w:rPr>
               <w:t xml:space="preserve">4: </w:t>
             </w:r>
+            <w:proofErr w:type="spellStart"/>
             <w:r>
               <w:rPr>
                 <w:sz w:val="20"/>
@@ -7283,6 +7740,7 @@
               </w:rPr>
               <w:t>Total_active_population</w:t>
             </w:r>
+            <w:proofErr w:type="spellEnd"/>
           </w:p>
           <w:p>
             <w:pPr>
@@ -7355,6 +7813,7 @@
               </w:rPr>
               <w:t xml:space="preserve">6: </w:t>
             </w:r>
+            <w:proofErr w:type="spellStart"/>
             <w:r>
               <w:rPr>
                 <w:sz w:val="20"/>
@@ -7363,6 +7822,7 @@
               </w:rPr>
               <w:t>Map_bias</w:t>
             </w:r>
+            <w:proofErr w:type="spellEnd"/>
           </w:p>
           <w:p>
             <w:pPr>
@@ -7383,6 +7843,7 @@
               </w:rPr>
               <w:t xml:space="preserve">Column 7: </w:t>
             </w:r>
+            <w:proofErr w:type="spellStart"/>
             <w:r>
               <w:rPr>
                 <w:sz w:val="20"/>
@@ -7399,6 +7860,7 @@
               </w:rPr>
               <w:t>ias_w</w:t>
             </w:r>
+            <w:proofErr w:type="spellEnd"/>
           </w:p>
         </w:tc>
       </w:tr>
@@ -7418,6 +7880,7 @@
                 <w:lang w:val="en-GB"/>
               </w:rPr>
             </w:pPr>
+            <w:proofErr w:type="spellStart"/>
             <w:r>
               <w:rPr>
                 <w:sz w:val="20"/>
@@ -7426,6 +7889,7 @@
               </w:rPr>
               <w:t>All_Moran_Pvalues</w:t>
             </w:r>
+            <w:proofErr w:type="spellEnd"/>
           </w:p>
         </w:tc>
         <w:tc>
@@ -7709,8 +8173,54 @@
                 <w:szCs w:val="20"/>
                 <w:lang w:val="en-GB"/>
               </w:rPr>
-              <w:t>: queen, fbw, knn, db</w:t>
-            </w:r>
+              <w:t xml:space="preserve">: queen, </w:t>
+            </w:r>
+            <w:proofErr w:type="spellStart"/>
+            <w:r>
+              <w:rPr>
+                <w:sz w:val="20"/>
+                <w:szCs w:val="20"/>
+                <w:lang w:val="en-GB"/>
+              </w:rPr>
+              <w:t>fbw</w:t>
+            </w:r>
+            <w:proofErr w:type="spellEnd"/>
+            <w:r>
+              <w:rPr>
+                <w:sz w:val="20"/>
+                <w:szCs w:val="20"/>
+                <w:lang w:val="en-GB"/>
+              </w:rPr>
+              <w:t xml:space="preserve">, </w:t>
+            </w:r>
+            <w:proofErr w:type="spellStart"/>
+            <w:r>
+              <w:rPr>
+                <w:sz w:val="20"/>
+                <w:szCs w:val="20"/>
+                <w:lang w:val="en-GB"/>
+              </w:rPr>
+              <w:t>knn</w:t>
+            </w:r>
+            <w:proofErr w:type="spellEnd"/>
+            <w:r>
+              <w:rPr>
+                <w:sz w:val="20"/>
+                <w:szCs w:val="20"/>
+                <w:lang w:val="en-GB"/>
+              </w:rPr>
+              <w:t xml:space="preserve">, </w:t>
+            </w:r>
+            <w:proofErr w:type="spellStart"/>
+            <w:r>
+              <w:rPr>
+                <w:sz w:val="20"/>
+                <w:szCs w:val="20"/>
+                <w:lang w:val="en-GB"/>
+              </w:rPr>
+              <w:t>db</w:t>
+            </w:r>
+            <w:proofErr w:type="spellEnd"/>
           </w:p>
           <w:p>
             <w:pPr>
@@ -7842,6 +8352,7 @@
               </w:rPr>
               <w:t xml:space="preserve"> </w:t>
             </w:r>
+            <w:proofErr w:type="spellStart"/>
             <w:r>
               <w:rPr>
                 <w:sz w:val="20"/>
@@ -7850,6 +8361,7 @@
               </w:rPr>
               <w:t>Moran_I_mc</w:t>
             </w:r>
+            <w:proofErr w:type="spellEnd"/>
             <w:r>
               <w:rPr>
                 <w:sz w:val="20"/>
@@ -7902,6 +8414,7 @@
               </w:rPr>
               <w:t xml:space="preserve"> </w:t>
             </w:r>
+            <w:proofErr w:type="spellStart"/>
             <w:r>
               <w:rPr>
                 <w:sz w:val="20"/>
@@ -7910,6 +8423,7 @@
               </w:rPr>
               <w:t>P_value_mc</w:t>
             </w:r>
+            <w:proofErr w:type="spellEnd"/>
             <w:r>
               <w:rPr>
                 <w:sz w:val="20"/>
@@ -8022,6 +8536,7 @@
               </w:rPr>
               <w:t xml:space="preserve"> </w:t>
             </w:r>
+            <w:proofErr w:type="spellStart"/>
             <w:r>
               <w:rPr>
                 <w:sz w:val="20"/>
@@ -8030,6 +8545,7 @@
               </w:rPr>
               <w:t>Moran_I_test</w:t>
             </w:r>
+            <w:proofErr w:type="spellEnd"/>
             <w:r>
               <w:rPr>
                 <w:sz w:val="20"/>
@@ -8082,6 +8598,7 @@
               </w:rPr>
               <w:t xml:space="preserve"> </w:t>
             </w:r>
+            <w:proofErr w:type="spellStart"/>
             <w:r>
               <w:rPr>
                 <w:sz w:val="20"/>
@@ -8090,6 +8607,7 @@
               </w:rPr>
               <w:t>Expected_Moran_I</w:t>
             </w:r>
+            <w:proofErr w:type="spellEnd"/>
             <w:r>
               <w:rPr>
                 <w:sz w:val="20"/>
@@ -8141,8 +8659,17 @@
                 <w:lang w:val="en-GB"/>
               </w:rPr>
               <w:tab/>
+            </w:r>
+            <w:proofErr w:type="spellStart"/>
+            <w:r>
+              <w:rPr>
+                <w:sz w:val="20"/>
+                <w:szCs w:val="20"/>
+                <w:lang w:val="en-GB"/>
+              </w:rPr>
               <w:t>Variance_Moran_I</w:t>
             </w:r>
+            <w:proofErr w:type="spellEnd"/>
             <w:r>
               <w:rPr>
                 <w:sz w:val="20"/>
@@ -8194,8 +8721,17 @@
                 <w:lang w:val="en-GB"/>
               </w:rPr>
               <w:tab/>
+            </w:r>
+            <w:proofErr w:type="spellStart"/>
+            <w:r>
+              <w:rPr>
+                <w:sz w:val="20"/>
+                <w:szCs w:val="20"/>
+                <w:lang w:val="en-GB"/>
+              </w:rPr>
               <w:t>P_value_test</w:t>
             </w:r>
+            <w:proofErr w:type="spellEnd"/>
             <w:r>
               <w:rPr>
                 <w:sz w:val="20"/>
@@ -8248,6 +8784,7 @@
               </w:rPr>
               <w:t xml:space="preserve"> </w:t>
             </w:r>
+            <w:proofErr w:type="spellStart"/>
             <w:r>
               <w:rPr>
                 <w:sz w:val="20"/>
@@ -8256,6 +8793,7 @@
               </w:rPr>
               <w:t>Z_score</w:t>
             </w:r>
+            <w:proofErr w:type="spellEnd"/>
           </w:p>
         </w:tc>
       </w:tr>
@@ -8282,8 +8820,18 @@
                 <w:lang w:val="en-GB"/>
               </w:rPr>
               <w:lastRenderedPageBreak/>
-              <w:t>Map/Map_nonspatial</w:t>
-            </w:r>
+              <w:t>Map/</w:t>
+            </w:r>
+            <w:proofErr w:type="spellStart"/>
+            <w:r>
+              <w:rPr>
+                <w:sz w:val="20"/>
+                <w:szCs w:val="20"/>
+                <w:lang w:val="en-GB"/>
+              </w:rPr>
+              <w:t>Map_nonspatial</w:t>
+            </w:r>
+            <w:proofErr w:type="spellEnd"/>
           </w:p>
         </w:tc>
         <w:tc>
@@ -8401,8 +8949,18 @@
                 <w:szCs w:val="20"/>
                 <w:lang w:val="en-GB"/>
               </w:rPr>
-              <w:t>Map/Map_queen</w:t>
-            </w:r>
+              <w:t>Map/</w:t>
+            </w:r>
+            <w:proofErr w:type="spellStart"/>
+            <w:r>
+              <w:rPr>
+                <w:sz w:val="20"/>
+                <w:szCs w:val="20"/>
+                <w:lang w:val="en-GB"/>
+              </w:rPr>
+              <w:t>Map_queen</w:t>
+            </w:r>
+            <w:proofErr w:type="spellEnd"/>
           </w:p>
         </w:tc>
         <w:tc>
@@ -8520,8 +9078,18 @@
                 <w:szCs w:val="20"/>
                 <w:lang w:val="en-GB"/>
               </w:rPr>
-              <w:t>Map/Map_fbw</w:t>
-            </w:r>
+              <w:t>Map/</w:t>
+            </w:r>
+            <w:proofErr w:type="spellStart"/>
+            <w:r>
+              <w:rPr>
+                <w:sz w:val="20"/>
+                <w:szCs w:val="20"/>
+                <w:lang w:val="en-GB"/>
+              </w:rPr>
+              <w:t>Map_fbw</w:t>
+            </w:r>
+            <w:proofErr w:type="spellEnd"/>
           </w:p>
         </w:tc>
         <w:tc>
@@ -8553,8 +9121,18 @@
                 <w:szCs w:val="20"/>
                 <w:lang w:val="en-GB"/>
               </w:rPr>
-              <w:t xml:space="preserve"> fbw</w:t>
-            </w:r>
+              <w:t xml:space="preserve"> </w:t>
+            </w:r>
+            <w:proofErr w:type="spellStart"/>
+            <w:r>
+              <w:rPr>
+                <w:sz w:val="20"/>
+                <w:szCs w:val="20"/>
+                <w:lang w:val="en-GB"/>
+              </w:rPr>
+              <w:t>fbw</w:t>
+            </w:r>
+            <w:proofErr w:type="spellEnd"/>
           </w:p>
         </w:tc>
         <w:tc>
@@ -8639,8 +9217,18 @@
                 <w:szCs w:val="20"/>
                 <w:lang w:val="en-GB"/>
               </w:rPr>
-              <w:t>Map/Map_knn</w:t>
-            </w:r>
+              <w:t>Map/</w:t>
+            </w:r>
+            <w:proofErr w:type="spellStart"/>
+            <w:r>
+              <w:rPr>
+                <w:sz w:val="20"/>
+                <w:szCs w:val="20"/>
+                <w:lang w:val="en-GB"/>
+              </w:rPr>
+              <w:t>Map_knn</w:t>
+            </w:r>
+            <w:proofErr w:type="spellEnd"/>
           </w:p>
         </w:tc>
         <w:tc>
@@ -8672,8 +9260,18 @@
                 <w:szCs w:val="20"/>
                 <w:lang w:val="en-GB"/>
               </w:rPr>
-              <w:t xml:space="preserve"> knn</w:t>
-            </w:r>
+              <w:t xml:space="preserve"> </w:t>
+            </w:r>
+            <w:proofErr w:type="spellStart"/>
+            <w:r>
+              <w:rPr>
+                <w:sz w:val="20"/>
+                <w:szCs w:val="20"/>
+                <w:lang w:val="en-GB"/>
+              </w:rPr>
+              <w:t>knn</w:t>
+            </w:r>
+            <w:proofErr w:type="spellEnd"/>
           </w:p>
         </w:tc>
         <w:tc>
@@ -8758,8 +9356,18 @@
                 <w:szCs w:val="20"/>
                 <w:lang w:val="en-GB"/>
               </w:rPr>
-              <w:t>Map/Map_db</w:t>
-            </w:r>
+              <w:t>Map/</w:t>
+            </w:r>
+            <w:proofErr w:type="spellStart"/>
+            <w:r>
+              <w:rPr>
+                <w:sz w:val="20"/>
+                <w:szCs w:val="20"/>
+                <w:lang w:val="en-GB"/>
+              </w:rPr>
+              <w:t>Map_db</w:t>
+            </w:r>
+            <w:proofErr w:type="spellEnd"/>
           </w:p>
         </w:tc>
         <w:tc>
@@ -8791,8 +9399,18 @@
                 <w:szCs w:val="20"/>
                 <w:lang w:val="en-GB"/>
               </w:rPr>
-              <w:t xml:space="preserve"> db</w:t>
-            </w:r>
+              <w:t xml:space="preserve"> </w:t>
+            </w:r>
+            <w:proofErr w:type="spellStart"/>
+            <w:r>
+              <w:rPr>
+                <w:sz w:val="20"/>
+                <w:szCs w:val="20"/>
+                <w:lang w:val="en-GB"/>
+              </w:rPr>
+              <w:t>db</w:t>
+            </w:r>
+            <w:proofErr w:type="spellEnd"/>
           </w:p>
         </w:tc>
         <w:tc>
@@ -8871,6 +9489,7 @@
                 <w:lang w:val="en-GB"/>
               </w:rPr>
             </w:pPr>
+            <w:proofErr w:type="spellStart"/>
             <w:r>
               <w:rPr>
                 <w:sz w:val="20"/>
@@ -8879,6 +9498,7 @@
               </w:rPr>
               <w:t>Final_figure</w:t>
             </w:r>
+            <w:proofErr w:type="spellEnd"/>
           </w:p>
         </w:tc>
         <w:tc>

</xml_diff>